<commit_message>
Updates from Our Miss Brooks, 2000 Plus sets
</commit_message>
<xml_diff>
--- a/Lon Clark Biography.docx
+++ b/Lon Clark Biography.docx
@@ -1,6 +1,6 @@
 
 <file path=word/document.xml><?xml version="1.0" encoding="utf-8"?>
-<w:document xmlns:wpc="http://schemas.microsoft.com/office/word/2010/wordprocessingCanvas" xmlns:cx="http://schemas.microsoft.com/office/drawing/2014/chartex" xmlns:cx1="http://schemas.microsoft.com/office/drawing/2015/9/8/chartex" xmlns:cx2="http://schemas.microsoft.com/office/drawing/2015/10/21/chartex" xmlns:cx3="http://schemas.microsoft.com/office/drawing/2016/5/9/chartex" xmlns:cx4="http://schemas.microsoft.com/office/drawing/2016/5/10/chartex" xmlns:cx5="http://schemas.microsoft.com/office/drawing/2016/5/11/chartex" xmlns:cx6="http://schemas.microsoft.com/office/drawing/2016/5/12/chartex" xmlns:cx7="http://schemas.microsoft.com/office/drawing/2016/5/13/chartex" xmlns:cx8="http://schemas.microsoft.com/office/drawing/2016/5/14/chartex" xmlns:mc="http://schemas.openxmlformats.org/markup-compatibility/2006" xmlns:aink="http://schemas.microsoft.com/office/drawing/2016/ink" xmlns:am3d="http://schemas.microsoft.com/office/drawing/2017/model3d" xmlns:o="urn:schemas-microsoft-com:office:office" xmlns:r="http://schemas.openxmlformats.org/officeDocument/2006/relationships" xmlns:m="http://schemas.openxmlformats.org/officeDocument/2006/math" xmlns:v="urn:schemas-microsoft-com:vml" xmlns:wp14="http://schemas.microsoft.com/office/word/2010/wordprocessingDrawing" xmlns:wp="http://schemas.openxmlformats.org/drawingml/2006/wordprocessingDrawing" xmlns:w10="urn:schemas-microsoft-com:office:word" xmlns:w="http://schemas.openxmlformats.org/wordprocessingml/2006/main" xmlns:w14="http://schemas.microsoft.com/office/word/2010/wordml" xmlns:w15="http://schemas.microsoft.com/office/word/2012/wordml" xmlns:w16cex="http://schemas.microsoft.com/office/word/2018/wordml/cex" xmlns:w16cid="http://schemas.microsoft.com/office/word/2016/wordml/cid" xmlns:w16="http://schemas.microsoft.com/office/word/2018/wordml" xmlns:w16sdtdh="http://schemas.microsoft.com/office/word/2020/wordml/sdtdatahash" xmlns:w16se="http://schemas.microsoft.com/office/word/2015/wordml/symex" xmlns:wpg="http://schemas.microsoft.com/office/word/2010/wordprocessingGroup" xmlns:wpi="http://schemas.microsoft.com/office/word/2010/wordprocessingInk" xmlns:wne="http://schemas.microsoft.com/office/word/2006/wordml" xmlns:wps="http://schemas.microsoft.com/office/word/2010/wordprocessingShape" mc:Ignorable="w14 w15 w16se w16cid w16 w16cex w16sdtdh wp14">
+<w:document xmlns:wpc="http://schemas.microsoft.com/office/word/2010/wordprocessingCanvas" xmlns:cx="http://schemas.microsoft.com/office/drawing/2014/chartex" xmlns:cx1="http://schemas.microsoft.com/office/drawing/2015/9/8/chartex" xmlns:cx2="http://schemas.microsoft.com/office/drawing/2015/10/21/chartex" xmlns:cx3="http://schemas.microsoft.com/office/drawing/2016/5/9/chartex" xmlns:cx4="http://schemas.microsoft.com/office/drawing/2016/5/10/chartex" xmlns:cx5="http://schemas.microsoft.com/office/drawing/2016/5/11/chartex" xmlns:cx6="http://schemas.microsoft.com/office/drawing/2016/5/12/chartex" xmlns:cx7="http://schemas.microsoft.com/office/drawing/2016/5/13/chartex" xmlns:cx8="http://schemas.microsoft.com/office/drawing/2016/5/14/chartex" xmlns:mc="http://schemas.openxmlformats.org/markup-compatibility/2006" xmlns:aink="http://schemas.microsoft.com/office/drawing/2016/ink" xmlns:am3d="http://schemas.microsoft.com/office/drawing/2017/model3d" xmlns:o="urn:schemas-microsoft-com:office:office" xmlns:oel="http://schemas.microsoft.com/office/2019/extlst" xmlns:r="http://schemas.openxmlformats.org/officeDocument/2006/relationships" xmlns:m="http://schemas.openxmlformats.org/officeDocument/2006/math" xmlns:v="urn:schemas-microsoft-com:vml" xmlns:wp14="http://schemas.microsoft.com/office/word/2010/wordprocessingDrawing" xmlns:wp="http://schemas.openxmlformats.org/drawingml/2006/wordprocessingDrawing" xmlns:w10="urn:schemas-microsoft-com:office:word" xmlns:w="http://schemas.openxmlformats.org/wordprocessingml/2006/main" xmlns:w14="http://schemas.microsoft.com/office/word/2010/wordml" xmlns:w15="http://schemas.microsoft.com/office/word/2012/wordml" xmlns:w16cex="http://schemas.microsoft.com/office/word/2018/wordml/cex" xmlns:w16cid="http://schemas.microsoft.com/office/word/2016/wordml/cid" xmlns:w16="http://schemas.microsoft.com/office/word/2018/wordml" xmlns:w16sdtdh="http://schemas.microsoft.com/office/word/2020/wordml/sdtdatahash" xmlns:w16se="http://schemas.microsoft.com/office/word/2015/wordml/symex" xmlns:wpg="http://schemas.microsoft.com/office/word/2010/wordprocessingGroup" xmlns:wpi="http://schemas.microsoft.com/office/word/2010/wordprocessingInk" xmlns:wne="http://schemas.microsoft.com/office/word/2006/wordml" xmlns:wps="http://schemas.microsoft.com/office/word/2010/wordprocessingShape" mc:Ignorable="w14 w15 w16se w16cid w16 w16cex w16sdtdh wp14">
   <w:body>
     <w:p>
       <w:pPr>
@@ -33,13 +33,7 @@
         <w:rPr>
           <w:sz w:val="22"/>
         </w:rPr>
-        <w:t xml:space="preserve">Lynn </w:t>
-      </w:r>
-      <w:r>
-        <w:rPr>
-          <w:sz w:val="22"/>
-        </w:rPr>
-        <w:t>Willis</w:t>
+        <w:t>Lynn Willis</w:t>
       </w:r>
     </w:p>
     <w:p>
@@ -74,15 +68,7 @@
           <w:color w:val="auto"/>
           <w:sz w:val="22"/>
         </w:rPr>
-        <w:t xml:space="preserve"> in southern Minnesota. His grandfather had </w:t>
-      </w:r>
-      <w:r>
-        <w:rPr>
-          <w:rFonts w:eastAsiaTheme="minorHAnsi"/>
-          <w:color w:val="auto"/>
-          <w:sz w:val="22"/>
-        </w:rPr>
-        <w:t>emigrated from Norway and founded the town of Frost, Minnesota, where Lon lived after his father died in World War I. His mother later remarried and relocated the family to a farm near Lakefield, Minnesota.</w:t>
+        <w:t xml:space="preserve"> in southern Minnesota. His grandfather had emigrated from Norway and founded the town of Frost, Minnesota, where Lon lived after his father died in World War I. His mother later remarried and relocated the family to a farm near Lakefield, Minnesota.</w:t>
       </w:r>
     </w:p>
     <w:p>
@@ -101,15 +87,7 @@
           <w:color w:val="auto"/>
           <w:sz w:val="22"/>
         </w:rPr>
-        <w:t xml:space="preserve">While in high school, he involved himself in the </w:t>
-      </w:r>
-      <w:r>
-        <w:rPr>
-          <w:rFonts w:eastAsiaTheme="minorHAnsi"/>
-          <w:color w:val="auto"/>
-          <w:sz w:val="22"/>
-        </w:rPr>
-        <w:t>music and drama departments, and once took second place in the Minnesota State Music Contest playing the saxophone. He won several dramatic competitions, and once won both dramatic and humorous competitions.</w:t>
+        <w:t>While in high school, he involved himself in the music and drama departments, and once took second place in the Minnesota State Music Contest playing the saxophone. He won several dramatic competitions, and once won both dramatic and humorous competitions.</w:t>
       </w:r>
     </w:p>
     <w:p>
@@ -137,15 +115,7 @@
           <w:color w:val="auto"/>
           <w:sz w:val="22"/>
         </w:rPr>
-        <w:t>Macth</w:t>
-      </w:r>
-      <w:r>
-        <w:rPr>
-          <w:rFonts w:eastAsiaTheme="minorHAnsi"/>
-          <w:color w:val="auto"/>
-          <w:sz w:val="22"/>
-        </w:rPr>
-        <w:t>ail</w:t>
+        <w:t>Macthail</w:t>
       </w:r>
       <w:proofErr w:type="spellEnd"/>
       <w:r>
@@ -189,15 +159,7 @@
           <w:color w:val="auto"/>
           <w:sz w:val="22"/>
         </w:rPr>
-        <w:t>His first radio appear</w:t>
-      </w:r>
-      <w:r>
-        <w:rPr>
-          <w:rFonts w:eastAsiaTheme="minorHAnsi"/>
-          <w:color w:val="auto"/>
-          <w:sz w:val="22"/>
-        </w:rPr>
-        <w:t xml:space="preserve">ance was as a soloist in the </w:t>
+        <w:t xml:space="preserve">His first radio appearance was as a soloist in the </w:t>
       </w:r>
       <w:proofErr w:type="spellStart"/>
       <w:r>
@@ -215,23 +177,7 @@
           <w:color w:val="auto"/>
           <w:sz w:val="22"/>
         </w:rPr>
-        <w:t xml:space="preserve"> School choir during a Christmas program in 1928. He and a friend teamed up to do musical programs for local radio stations in Minneapolis. Soon after, he joined a tent show that would move to a </w:t>
-      </w:r>
-      <w:r>
-        <w:rPr>
-          <w:rFonts w:eastAsiaTheme="minorHAnsi"/>
-          <w:color w:val="auto"/>
-          <w:sz w:val="22"/>
-        </w:rPr>
-        <w:t>town, perform different</w:t>
-      </w:r>
-      <w:r>
-        <w:rPr>
-          <w:rFonts w:eastAsiaTheme="minorHAnsi"/>
-          <w:color w:val="auto"/>
-          <w:sz w:val="22"/>
-        </w:rPr>
-        <w:t xml:space="preserve"> plays for a week, then move on to the next town.</w:t>
+        <w:t xml:space="preserve"> School choir during a Christmas program in 1928. He and a friend teamed up to do musical programs for local radio stations in Minneapolis. Soon after, he joined a tent show that would move to a town, perform different plays for a week, then move on to the next town.</w:t>
       </w:r>
     </w:p>
     <w:p>
@@ -268,23 +214,7 @@
           <w:color w:val="auto"/>
           <w:sz w:val="22"/>
         </w:rPr>
-        <w:t xml:space="preserve"> his talents in radio. He auditioned for station after station with little success. One radio director eve</w:t>
-      </w:r>
-      <w:r>
-        <w:rPr>
-          <w:rFonts w:eastAsiaTheme="minorHAnsi"/>
-          <w:color w:val="auto"/>
-          <w:sz w:val="22"/>
-        </w:rPr>
-        <w:t>n told him, “Radio can do very well without you!” Finally,</w:t>
-      </w:r>
-      <w:r>
-        <w:rPr>
-          <w:rFonts w:eastAsiaTheme="minorHAnsi"/>
-          <w:color w:val="auto"/>
-          <w:sz w:val="22"/>
-        </w:rPr>
-        <w:t xml:space="preserve"> after some time at various Chicago stations, he received an offer from WLW in Cincinnati, Ohio to join a stock company of ten actors. He had the opportunity to play </w:t>
+        <w:t xml:space="preserve"> his talents in radio. He auditioned for station after station with little success. One radio director even told him, “Radio can do very well without you!” Finally, after some time at various Chicago stations, he received an offer from WLW in Cincinnati, Ohio to join a stock company of ten actors. He had the opportunity to play </w:t>
       </w:r>
       <w:proofErr w:type="gramStart"/>
       <w:r>
@@ -302,15 +232,7 @@
           <w:color w:val="auto"/>
           <w:sz w:val="22"/>
         </w:rPr>
-        <w:t xml:space="preserve"> roles, earning </w:t>
-      </w:r>
-      <w:r>
-        <w:rPr>
-          <w:rFonts w:eastAsiaTheme="minorHAnsi"/>
-          <w:color w:val="auto"/>
-          <w:sz w:val="22"/>
-        </w:rPr>
-        <w:t>nice reviews for his work.</w:t>
+        <w:t xml:space="preserve"> roles, earning nice reviews for his work.</w:t>
       </w:r>
     </w:p>
     <w:p>
@@ -329,15 +251,7 @@
           <w:color w:val="auto"/>
           <w:sz w:val="22"/>
         </w:rPr>
-        <w:t xml:space="preserve">To further his career, he was faced with a decision: Hollywood with the chance of breaking into films, or New York where he could do legitimate theater. He chose New York, and he and his wife moved there in 1941. He earned close </w:t>
-      </w:r>
-      <w:r>
-        <w:rPr>
-          <w:rFonts w:eastAsiaTheme="minorHAnsi"/>
-          <w:color w:val="auto"/>
-          <w:sz w:val="22"/>
-        </w:rPr>
-        <w:t>to a thousand dollars in his first month, an unusually large sum for an aspiring actor. Clark was in great demand on the New York radio scene.</w:t>
+        <w:t>To further his career, he was faced with a decision: Hollywood with the chance of breaking into films, or New York where he could do legitimate theater. He chose New York, and he and his wife moved there in 1941. He earned close to a thousand dollars in his first month, an unusually large sum for an aspiring actor. Clark was in great demand on the New York radio scene.</w:t>
       </w:r>
     </w:p>
     <w:p>
@@ -356,15 +270,7 @@
           <w:color w:val="auto"/>
           <w:sz w:val="22"/>
         </w:rPr>
-        <w:t xml:space="preserve">In 1943, he received a call to audition for the Mutual Broadcasting System in a new production based on the Nick </w:t>
-      </w:r>
-      <w:r>
-        <w:rPr>
-          <w:rFonts w:eastAsiaTheme="minorHAnsi"/>
-          <w:color w:val="auto"/>
-          <w:sz w:val="22"/>
-        </w:rPr>
-        <w:t>Carter dime novels. There were about 50 others auditioning for the role. He was thrilled when Jock MacGregor called him with the news that he had won the leading role for the fledgling series, which lasted until 1955.</w:t>
+        <w:t>In 1943, he received a call to audition for the Mutual Broadcasting System in a new production based on the Nick Carter dime novels. There were about 50 others auditioning for the role. He was thrilled when Jock MacGregor called him with the news that he had won the leading role for the fledgling series, which lasted until 1955.</w:t>
       </w:r>
     </w:p>
     <w:p>
@@ -383,15 +289,7 @@
           <w:color w:val="auto"/>
           <w:sz w:val="22"/>
         </w:rPr>
-        <w:t>He also appeared in several other role</w:t>
-      </w:r>
-      <w:r>
-        <w:rPr>
-          <w:rFonts w:eastAsiaTheme="minorHAnsi"/>
-          <w:color w:val="auto"/>
-          <w:sz w:val="22"/>
-        </w:rPr>
-        <w:t xml:space="preserve">s in many different shows. During his peak, Lon appeared in an average of twenty radio shows a week, including </w:t>
+        <w:t xml:space="preserve">He also appeared in several other roles in many different shows. During his peak, Lon appeared in an average of twenty radio shows a week, including </w:t>
       </w:r>
       <w:r>
         <w:rPr>
@@ -419,7 +317,15 @@
           <w:color w:val="auto"/>
           <w:sz w:val="22"/>
         </w:rPr>
-        <w:t>Report t</w:t>
+        <w:t>Report to the Nation</w:t>
+      </w:r>
+      <w:r>
+        <w:rPr>
+          <w:rFonts w:eastAsiaTheme="minorHAnsi"/>
+          <w:color w:val="auto"/>
+          <w:sz w:val="22"/>
+        </w:rPr>
+        <w:t xml:space="preserve">. He also garnered the leading role in </w:t>
       </w:r>
       <w:r>
         <w:rPr>
@@ -429,34 +335,6 @@
           <w:color w:val="auto"/>
           <w:sz w:val="22"/>
         </w:rPr>
-        <w:t>o t</w:t>
-      </w:r>
-      <w:r>
-        <w:rPr>
-          <w:rFonts w:eastAsiaTheme="minorHAnsi"/>
-          <w:i/>
-          <w:iCs/>
-          <w:color w:val="auto"/>
-          <w:sz w:val="22"/>
-        </w:rPr>
-        <w:t>he Nation</w:t>
-      </w:r>
-      <w:r>
-        <w:rPr>
-          <w:rFonts w:eastAsiaTheme="minorHAnsi"/>
-          <w:color w:val="auto"/>
-          <w:sz w:val="22"/>
-        </w:rPr>
-        <w:t xml:space="preserve">. He also garnered the leading role in </w:t>
-      </w:r>
-      <w:r>
-        <w:rPr>
-          <w:rFonts w:eastAsiaTheme="minorHAnsi"/>
-          <w:i/>
-          <w:iCs/>
-          <w:color w:val="auto"/>
-          <w:sz w:val="22"/>
-        </w:rPr>
         <w:t>The Comic Weekly Man</w:t>
       </w:r>
       <w:r>
@@ -465,15 +343,7 @@
           <w:color w:val="auto"/>
           <w:sz w:val="22"/>
         </w:rPr>
-        <w:t xml:space="preserve">, although he remained uncredited for </w:t>
-      </w:r>
-      <w:r>
-        <w:rPr>
-          <w:rFonts w:eastAsiaTheme="minorHAnsi"/>
-          <w:color w:val="auto"/>
-          <w:sz w:val="22"/>
-        </w:rPr>
-        <w:t xml:space="preserve">the role. He did all the voices </w:t>
+        <w:t xml:space="preserve">, although he remained uncredited for the role. He did all the voices </w:t>
       </w:r>
       <w:proofErr w:type="gramStart"/>
       <w:r>
@@ -528,23 +398,7 @@
           <w:color w:val="auto"/>
           <w:sz w:val="22"/>
         </w:rPr>
-        <w:t xml:space="preserve"> stood out in Lon Clark’s mind. There was a program that aired during World War II that was sponsored b</w:t>
-      </w:r>
-      <w:r>
-        <w:rPr>
-          <w:rFonts w:eastAsiaTheme="minorHAnsi"/>
-          <w:color w:val="auto"/>
-          <w:sz w:val="22"/>
-        </w:rPr>
-        <w:t>y the Catholic Church, featuring programs about men in the service. He was asked to portray Lt. O’Shay who served in the Navy, and whose ship was sunk with him on board. Prior to the voyage, Lt. O’Shay had written a letter to his son, which was published i</w:t>
-      </w:r>
-      <w:r>
-        <w:rPr>
-          <w:rFonts w:eastAsiaTheme="minorHAnsi"/>
-          <w:color w:val="auto"/>
-          <w:sz w:val="22"/>
-        </w:rPr>
-        <w:t>n newspapers across the country. It was a very emotional Lon Clark who read the letter for the broadcast. The director approached him later, thanking him for saving the show. Ironically, this was the same director who had told the young Lon Clark that “</w:t>
+        <w:t xml:space="preserve"> stood out in Lon Clark’s mind. There was a program that aired during World War II that was sponsored by the Catholic Church, featuring programs about men in the service. He was asked to portray Lt. O’Shay who served in the Navy, and whose ship was sunk with him on board. Prior to the voyage, Lt. O’Shay had written a letter to his son, which was published in newspapers across the country. It was a very emotional Lon Clark who read the letter for the broadcast. The director approached him later, thanking him for saving the show. Ironically, this was the same director who had told the young Lon Clark that “</w:t>
       </w:r>
       <w:r>
         <w:rPr>

</xml_diff>

<commit_message>
Updates through Family Theater 2302
</commit_message>
<xml_diff>
--- a/Lon Clark Biography.docx
+++ b/Lon Clark Biography.docx
@@ -10,6 +10,7 @@
         <w:rPr>
           <w:sz w:val="28"/>
           <w:szCs w:val="28"/>
+          <w:vertAlign w:val="subscript"/>
         </w:rPr>
       </w:pPr>
       <w:r>
@@ -33,7 +34,31 @@
         <w:rPr>
           <w:sz w:val="22"/>
         </w:rPr>
+        <w:t xml:space="preserve">By </w:t>
+      </w:r>
+      <w:r>
+        <w:rPr>
+          <w:sz w:val="22"/>
+        </w:rPr>
         <w:t>Lynn Willis</w:t>
+      </w:r>
+      <w:r>
+        <w:rPr>
+          <w:sz w:val="22"/>
+        </w:rPr>
+        <w:t xml:space="preserve">, Edited by </w:t>
+      </w:r>
+      <w:r>
+        <w:rPr>
+          <w:sz w:val="22"/>
+        </w:rPr>
+        <w:t xml:space="preserve">Patrick Andre and </w:t>
+      </w:r>
+      <w:r>
+        <w:rPr>
+          <w:sz w:val="22"/>
+        </w:rPr>
+        <w:t>Brian Kavanaugh</w:t>
       </w:r>
     </w:p>
     <w:p>
@@ -68,7 +93,71 @@
           <w:color w:val="auto"/>
           <w:sz w:val="22"/>
         </w:rPr>
-        <w:t xml:space="preserve"> in southern Minnesota. His grandfather had emigrated from Norway and founded the town of Frost, Minnesota, where Lon lived after his father died in World War I. His mother later remarried and relocated the family to a farm near Lakefield, Minnesota.</w:t>
+        <w:t xml:space="preserve"> in </w:t>
+      </w:r>
+      <w:r>
+        <w:rPr>
+          <w:rFonts w:eastAsiaTheme="minorHAnsi"/>
+          <w:color w:val="auto"/>
+          <w:sz w:val="22"/>
+        </w:rPr>
+        <w:t xml:space="preserve">Frost, </w:t>
+      </w:r>
+      <w:r>
+        <w:rPr>
+          <w:rFonts w:eastAsiaTheme="minorHAnsi"/>
+          <w:color w:val="auto"/>
+          <w:sz w:val="22"/>
+        </w:rPr>
+        <w:t>Minnesota. His grandfather had emigrated from Norway and founded the town</w:t>
+      </w:r>
+      <w:r>
+        <w:rPr>
+          <w:rFonts w:eastAsiaTheme="minorHAnsi"/>
+          <w:color w:val="auto"/>
+          <w:sz w:val="22"/>
+        </w:rPr>
+        <w:t>. A</w:t>
+      </w:r>
+      <w:r>
+        <w:rPr>
+          <w:rFonts w:eastAsiaTheme="minorHAnsi"/>
+          <w:color w:val="auto"/>
+          <w:sz w:val="22"/>
+        </w:rPr>
+        <w:t>fter his father died in World War I</w:t>
+      </w:r>
+      <w:r>
+        <w:rPr>
+          <w:rFonts w:eastAsiaTheme="minorHAnsi"/>
+          <w:color w:val="auto"/>
+          <w:sz w:val="22"/>
+        </w:rPr>
+        <w:t>, h</w:t>
+      </w:r>
+      <w:r>
+        <w:rPr>
+          <w:rFonts w:eastAsiaTheme="minorHAnsi"/>
+          <w:color w:val="auto"/>
+          <w:sz w:val="22"/>
+        </w:rPr>
+        <w:t xml:space="preserve">is mother remarried and </w:t>
+      </w:r>
+      <w:r>
+        <w:rPr>
+          <w:rFonts w:eastAsiaTheme="minorHAnsi"/>
+          <w:color w:val="auto"/>
+          <w:sz w:val="22"/>
+        </w:rPr>
+        <w:t xml:space="preserve">the family </w:t>
+      </w:r>
+      <w:r>
+        <w:rPr>
+          <w:rFonts w:eastAsiaTheme="minorHAnsi"/>
+          <w:color w:val="auto"/>
+          <w:sz w:val="22"/>
+        </w:rPr>
+        <w:t>relocated to a farm near Lakefield, Minnesota.</w:t>
       </w:r>
     </w:p>
     <w:p>
@@ -87,7 +176,47 @@
           <w:color w:val="auto"/>
           <w:sz w:val="22"/>
         </w:rPr>
-        <w:t>While in high school, he involved himself in the music and drama departments, and once took second place in the Minnesota State Music Contest playing the saxophone. He won several dramatic competitions, and once won both dramatic and humorous competitions.</w:t>
+        <w:t xml:space="preserve">While in high school, </w:t>
+      </w:r>
+      <w:r>
+        <w:rPr>
+          <w:rFonts w:eastAsiaTheme="minorHAnsi"/>
+          <w:color w:val="auto"/>
+          <w:sz w:val="22"/>
+        </w:rPr>
+        <w:t>Clark</w:t>
+      </w:r>
+      <w:r>
+        <w:rPr>
+          <w:rFonts w:eastAsiaTheme="minorHAnsi"/>
+          <w:color w:val="auto"/>
+          <w:sz w:val="22"/>
+        </w:rPr>
+        <w:t xml:space="preserve"> involved himself in the music and drama departments, and once took second place in the Minnesota State Music Contest playing the saxophone. He </w:t>
+      </w:r>
+      <w:r>
+        <w:rPr>
+          <w:rFonts w:eastAsiaTheme="minorHAnsi"/>
+          <w:color w:val="auto"/>
+          <w:sz w:val="22"/>
+        </w:rPr>
+        <w:t xml:space="preserve">also </w:t>
+      </w:r>
+      <w:r>
+        <w:rPr>
+          <w:rFonts w:eastAsiaTheme="minorHAnsi"/>
+          <w:color w:val="auto"/>
+          <w:sz w:val="22"/>
+        </w:rPr>
+        <w:t xml:space="preserve">won several dramatic competitions, and once won </w:t>
+      </w:r>
+      <w:r>
+        <w:rPr>
+          <w:rFonts w:eastAsiaTheme="minorHAnsi"/>
+          <w:color w:val="auto"/>
+          <w:sz w:val="22"/>
+        </w:rPr>
+        <w:t>competitions for both drama and comedy.</w:t>
       </w:r>
     </w:p>
     <w:p>
@@ -106,25 +235,95 @@
           <w:color w:val="auto"/>
           <w:sz w:val="22"/>
         </w:rPr>
-        <w:t xml:space="preserve">After graduation, Lon found himself at the </w:t>
-      </w:r>
-      <w:proofErr w:type="spellStart"/>
-      <w:r>
-        <w:rPr>
-          <w:rFonts w:eastAsiaTheme="minorHAnsi"/>
-          <w:color w:val="auto"/>
-          <w:sz w:val="22"/>
-        </w:rPr>
-        <w:t>Macthail</w:t>
-      </w:r>
-      <w:proofErr w:type="spellEnd"/>
-      <w:r>
-        <w:rPr>
-          <w:rFonts w:eastAsiaTheme="minorHAnsi"/>
-          <w:color w:val="auto"/>
-          <w:sz w:val="22"/>
-        </w:rPr>
-        <w:t xml:space="preserve"> School of Music in Minneapolis, where he met a private music teacher that would greatly influence his life</w:t>
+        <w:t xml:space="preserve">After graduation, </w:t>
+      </w:r>
+      <w:r>
+        <w:rPr>
+          <w:rFonts w:eastAsiaTheme="minorHAnsi"/>
+          <w:color w:val="auto"/>
+          <w:sz w:val="22"/>
+        </w:rPr>
+        <w:t xml:space="preserve">Clark </w:t>
+      </w:r>
+      <w:r>
+        <w:rPr>
+          <w:rFonts w:eastAsiaTheme="minorHAnsi"/>
+          <w:color w:val="auto"/>
+          <w:sz w:val="22"/>
+        </w:rPr>
+        <w:t>found</w:t>
+      </w:r>
+      <w:r>
+        <w:rPr>
+          <w:rFonts w:eastAsiaTheme="minorHAnsi"/>
+          <w:color w:val="auto"/>
+          <w:sz w:val="22"/>
+        </w:rPr>
+        <w:t xml:space="preserve"> himself at the </w:t>
+      </w:r>
+      <w:r>
+        <w:rPr>
+          <w:rFonts w:eastAsiaTheme="minorHAnsi"/>
+          <w:color w:val="auto"/>
+          <w:sz w:val="22"/>
+        </w:rPr>
+        <w:t>Ma</w:t>
+      </w:r>
+      <w:r>
+        <w:rPr>
+          <w:rFonts w:eastAsiaTheme="minorHAnsi"/>
+          <w:color w:val="auto"/>
+          <w:sz w:val="22"/>
+        </w:rPr>
+        <w:t xml:space="preserve">cPhail </w:t>
+      </w:r>
+      <w:r>
+        <w:rPr>
+          <w:rFonts w:eastAsiaTheme="minorHAnsi"/>
+          <w:color w:val="auto"/>
+          <w:sz w:val="22"/>
+        </w:rPr>
+        <w:t>School</w:t>
+      </w:r>
+      <w:r>
+        <w:rPr>
+          <w:rFonts w:eastAsiaTheme="minorHAnsi"/>
+          <w:color w:val="auto"/>
+          <w:sz w:val="22"/>
+        </w:rPr>
+        <w:t xml:space="preserve"> </w:t>
+      </w:r>
+      <w:r>
+        <w:rPr>
+          <w:rFonts w:eastAsiaTheme="minorHAnsi"/>
+          <w:color w:val="auto"/>
+          <w:sz w:val="22"/>
+        </w:rPr>
+        <w:t xml:space="preserve">of </w:t>
+      </w:r>
+      <w:r>
+        <w:rPr>
+          <w:rFonts w:eastAsiaTheme="minorHAnsi"/>
+          <w:color w:val="auto"/>
+          <w:sz w:val="22"/>
+        </w:rPr>
+        <w:t xml:space="preserve">Music in Minneapolis, where he met a private music teacher </w:t>
+      </w:r>
+      <w:r>
+        <w:rPr>
+          <w:rFonts w:eastAsiaTheme="minorHAnsi"/>
+          <w:color w:val="auto"/>
+          <w:sz w:val="22"/>
+        </w:rPr>
+        <w:t>who</w:t>
+      </w:r>
+      <w:r>
+        <w:rPr>
+          <w:rFonts w:eastAsiaTheme="minorHAnsi"/>
+          <w:color w:val="auto"/>
+          <w:sz w:val="22"/>
+        </w:rPr>
+        <w:t xml:space="preserve"> would greatly influence his life</w:t>
       </w:r>
       <w:r>
         <w:rPr>
@@ -161,23 +360,37 @@
         </w:rPr>
         <w:t xml:space="preserve">His first radio appearance was as a soloist in the </w:t>
       </w:r>
-      <w:proofErr w:type="spellStart"/>
-      <w:r>
-        <w:rPr>
-          <w:rFonts w:eastAsiaTheme="minorHAnsi"/>
-          <w:color w:val="auto"/>
-          <w:sz w:val="22"/>
-        </w:rPr>
-        <w:t>Macthail</w:t>
-      </w:r>
-      <w:proofErr w:type="spellEnd"/>
-      <w:r>
-        <w:rPr>
-          <w:rFonts w:eastAsiaTheme="minorHAnsi"/>
-          <w:color w:val="auto"/>
-          <w:sz w:val="22"/>
-        </w:rPr>
-        <w:t xml:space="preserve"> School choir during a Christmas program in 1928. He and a friend teamed up to do musical programs for local radio stations in Minneapolis. Soon after, he joined a tent show that would move to a town, perform different plays for a week, then move on to the next town.</w:t>
+      <w:r>
+        <w:rPr>
+          <w:rFonts w:eastAsiaTheme="minorHAnsi"/>
+          <w:color w:val="auto"/>
+          <w:sz w:val="22"/>
+        </w:rPr>
+        <w:t>MacPhail</w:t>
+      </w:r>
+      <w:r>
+        <w:rPr>
+          <w:rFonts w:eastAsiaTheme="minorHAnsi"/>
+          <w:color w:val="auto"/>
+          <w:sz w:val="22"/>
+        </w:rPr>
+        <w:t xml:space="preserve"> </w:t>
+      </w:r>
+      <w:r>
+        <w:rPr>
+          <w:rFonts w:eastAsiaTheme="minorHAnsi"/>
+          <w:color w:val="auto"/>
+          <w:sz w:val="22"/>
+        </w:rPr>
+        <w:t xml:space="preserve">school </w:t>
+      </w:r>
+      <w:r>
+        <w:rPr>
+          <w:rFonts w:eastAsiaTheme="minorHAnsi"/>
+          <w:color w:val="auto"/>
+          <w:sz w:val="22"/>
+        </w:rPr>
+        <w:t>choir during a Christmas program in 1928. He and a friend teamed up to do musical programs for local radio stations in Minneapolis. Soon after, he joined a tent show that would move to a town, perform different plays for a week, then move on to the next town.</w:t>
       </w:r>
     </w:p>
     <w:p>
@@ -196,36 +409,48 @@
           <w:color w:val="auto"/>
           <w:sz w:val="22"/>
         </w:rPr>
-        <w:t xml:space="preserve">In 1930, the director of the tent company encouraged Mr. Clark to move to Chicago where he could </w:t>
-      </w:r>
-      <w:proofErr w:type="spellStart"/>
-      <w:r>
-        <w:rPr>
-          <w:rFonts w:eastAsiaTheme="minorHAnsi"/>
-          <w:color w:val="auto"/>
-          <w:sz w:val="22"/>
-        </w:rPr>
-        <w:t>ply</w:t>
-      </w:r>
-      <w:proofErr w:type="spellEnd"/>
-      <w:r>
-        <w:rPr>
-          <w:rFonts w:eastAsiaTheme="minorHAnsi"/>
-          <w:color w:val="auto"/>
-          <w:sz w:val="22"/>
-        </w:rPr>
-        <w:t xml:space="preserve"> his talents in radio. He auditioned for station after station with little success. One radio director even told him, “Radio can do very well without you!” Finally, after some time at various Chicago stations, he received an offer from WLW in Cincinnati, Ohio to join a stock company of ten actors. He had the opportunity to play </w:t>
-      </w:r>
-      <w:proofErr w:type="gramStart"/>
-      <w:r>
-        <w:rPr>
-          <w:rFonts w:eastAsiaTheme="minorHAnsi"/>
-          <w:color w:val="auto"/>
-          <w:sz w:val="22"/>
-        </w:rPr>
-        <w:t>a large number of</w:t>
-      </w:r>
-      <w:proofErr w:type="gramEnd"/>
+        <w:t xml:space="preserve">In 1930, the director of the tent company encouraged Clark to move to Chicago where </w:t>
+      </w:r>
+      <w:r>
+        <w:rPr>
+          <w:rFonts w:eastAsiaTheme="minorHAnsi"/>
+          <w:color w:val="auto"/>
+          <w:sz w:val="22"/>
+        </w:rPr>
+        <w:t>he transitioned to radio</w:t>
+      </w:r>
+      <w:r>
+        <w:rPr>
+          <w:rFonts w:eastAsiaTheme="minorHAnsi"/>
+          <w:color w:val="auto"/>
+          <w:sz w:val="22"/>
+        </w:rPr>
+        <w:t>. He auditioned for station after station with little success. One radio director even told him, “Radio can do very well without you!” Finally, after some time at various Chicago stations, he received an offer from WLW in Cincinnati, Ohio to join a stock company of ten actors. He</w:t>
+      </w:r>
+      <w:r>
+        <w:rPr>
+          <w:rFonts w:eastAsiaTheme="minorHAnsi"/>
+          <w:color w:val="auto"/>
+          <w:sz w:val="22"/>
+        </w:rPr>
+        <w:t>re he</w:t>
+      </w:r>
+      <w:r>
+        <w:rPr>
+          <w:rFonts w:eastAsiaTheme="minorHAnsi"/>
+          <w:color w:val="auto"/>
+          <w:sz w:val="22"/>
+        </w:rPr>
+        <w:t xml:space="preserve"> had the opportunity to play </w:t>
+      </w:r>
+      <w:r>
+        <w:rPr>
+          <w:rFonts w:eastAsiaTheme="minorHAnsi"/>
+          <w:color w:val="auto"/>
+          <w:sz w:val="22"/>
+        </w:rPr>
+        <w:t>many</w:t>
+      </w:r>
       <w:r>
         <w:rPr>
           <w:rFonts w:eastAsiaTheme="minorHAnsi"/>
@@ -251,7 +476,55 @@
           <w:color w:val="auto"/>
           <w:sz w:val="22"/>
         </w:rPr>
-        <w:t>To further his career, he was faced with a decision: Hollywood with the chance of breaking into films, or New York where he could do legitimate theater. He chose New York, and he and his wife moved there in 1941. He earned close to a thousand dollars in his first month, an unusually large sum for an aspiring actor. Clark was in great demand on the New York radio scene.</w:t>
+        <w:t xml:space="preserve">To further his career, he was faced with a decision: </w:t>
+      </w:r>
+      <w:r>
+        <w:rPr>
+          <w:rFonts w:eastAsiaTheme="minorHAnsi"/>
+          <w:color w:val="auto"/>
+          <w:sz w:val="22"/>
+        </w:rPr>
+        <w:t xml:space="preserve">move to </w:t>
+      </w:r>
+      <w:r>
+        <w:rPr>
+          <w:rFonts w:eastAsiaTheme="minorHAnsi"/>
+          <w:color w:val="auto"/>
+          <w:sz w:val="22"/>
+        </w:rPr>
+        <w:t>Hollywood with the chance of breaking into films, or</w:t>
+      </w:r>
+      <w:r>
+        <w:rPr>
+          <w:rFonts w:eastAsiaTheme="minorHAnsi"/>
+          <w:color w:val="auto"/>
+          <w:sz w:val="22"/>
+        </w:rPr>
+        <w:t xml:space="preserve"> to</w:t>
+      </w:r>
+      <w:r>
+        <w:rPr>
+          <w:rFonts w:eastAsiaTheme="minorHAnsi"/>
+          <w:color w:val="auto"/>
+          <w:sz w:val="22"/>
+        </w:rPr>
+        <w:t xml:space="preserve"> New York where he could do legitimate theater. He chose New York, and he and his wife moved there in 1941. He earned close to a thousand dollars in his first month, an unusually large sum for an aspiring actor. Clark </w:t>
+      </w:r>
+      <w:r>
+        <w:rPr>
+          <w:rFonts w:eastAsiaTheme="minorHAnsi"/>
+          <w:color w:val="auto"/>
+          <w:sz w:val="22"/>
+        </w:rPr>
+        <w:t>would be in</w:t>
+      </w:r>
+      <w:r>
+        <w:rPr>
+          <w:rFonts w:eastAsiaTheme="minorHAnsi"/>
+          <w:color w:val="auto"/>
+          <w:sz w:val="22"/>
+        </w:rPr>
+        <w:t xml:space="preserve"> great demand on the New York radio scene.</w:t>
       </w:r>
     </w:p>
     <w:p>
@@ -270,7 +543,111 @@
           <w:color w:val="auto"/>
           <w:sz w:val="22"/>
         </w:rPr>
-        <w:t>In 1943, he received a call to audition for the Mutual Broadcasting System in a new production based on the Nick Carter dime novels. There were about 50 others auditioning for the role. He was thrilled when Jock MacGregor called him with the news that he had won the leading role for the fledgling series, which lasted until 1955.</w:t>
+        <w:t xml:space="preserve">In 1943, he received a call to audition for the Mutual Broadcasting System in a new production based on the Nick Carter dime novels. There were about 50 others auditioning for the role. </w:t>
+      </w:r>
+      <w:r>
+        <w:rPr>
+          <w:rFonts w:eastAsiaTheme="minorHAnsi"/>
+          <w:color w:val="auto"/>
+          <w:sz w:val="22"/>
+        </w:rPr>
+        <w:t>Producer</w:t>
+      </w:r>
+      <w:r>
+        <w:rPr>
+          <w:rFonts w:eastAsiaTheme="minorHAnsi"/>
+          <w:color w:val="auto"/>
+          <w:sz w:val="22"/>
+        </w:rPr>
+        <w:t xml:space="preserve">-director </w:t>
+      </w:r>
+      <w:r>
+        <w:rPr>
+          <w:rFonts w:eastAsiaTheme="minorHAnsi"/>
+          <w:color w:val="auto"/>
+          <w:sz w:val="22"/>
+        </w:rPr>
+        <w:t>Jock MacGregor called him with the news that he had won the leading role for the series</w:t>
+      </w:r>
+      <w:r>
+        <w:rPr>
+          <w:rFonts w:eastAsiaTheme="minorHAnsi"/>
+          <w:color w:val="auto"/>
+          <w:sz w:val="22"/>
+        </w:rPr>
+        <w:t xml:space="preserve">. </w:t>
+      </w:r>
+      <w:r>
+        <w:rPr>
+          <w:rFonts w:eastAsiaTheme="minorHAnsi"/>
+          <w:i/>
+          <w:iCs/>
+          <w:color w:val="auto"/>
+          <w:sz w:val="22"/>
+        </w:rPr>
+        <w:t>Nick Carter, Master Detectiv</w:t>
+      </w:r>
+      <w:r>
+        <w:rPr>
+          <w:rFonts w:eastAsiaTheme="minorHAnsi"/>
+          <w:i/>
+          <w:iCs/>
+          <w:color w:val="auto"/>
+          <w:sz w:val="22"/>
+        </w:rPr>
+        <w:t>e</w:t>
+      </w:r>
+      <w:r>
+        <w:rPr>
+          <w:rFonts w:eastAsiaTheme="minorHAnsi"/>
+          <w:color w:val="auto"/>
+          <w:sz w:val="22"/>
+        </w:rPr>
+        <w:t xml:space="preserve"> started April 11, 1943, and lasted until September 25, 1955, for a total of 722 episodes. At one point, </w:t>
+      </w:r>
+      <w:r>
+        <w:rPr>
+          <w:rFonts w:eastAsiaTheme="minorHAnsi"/>
+          <w:i/>
+          <w:iCs/>
+          <w:color w:val="auto"/>
+          <w:sz w:val="22"/>
+        </w:rPr>
+        <w:t>Nick Carter</w:t>
+      </w:r>
+      <w:r>
+        <w:rPr>
+          <w:rFonts w:eastAsiaTheme="minorHAnsi"/>
+          <w:color w:val="auto"/>
+          <w:sz w:val="22"/>
+        </w:rPr>
+        <w:t xml:space="preserve"> was placed in a time slot against Jack Benny. Though he never beat Benny in the </w:t>
+      </w:r>
+      <w:r>
+        <w:rPr>
+          <w:rFonts w:eastAsiaTheme="minorHAnsi"/>
+          <w:color w:val="auto"/>
+          <w:sz w:val="22"/>
+        </w:rPr>
+        <w:t xml:space="preserve">ratings, </w:t>
+      </w:r>
+      <w:r>
+        <w:rPr>
+          <w:rFonts w:eastAsiaTheme="minorHAnsi"/>
+          <w:i/>
+          <w:iCs/>
+          <w:color w:val="auto"/>
+          <w:sz w:val="22"/>
+        </w:rPr>
+        <w:t>Nick Carter</w:t>
+      </w:r>
+      <w:r>
+        <w:rPr>
+          <w:rFonts w:eastAsiaTheme="minorHAnsi"/>
+          <w:color w:val="auto"/>
+          <w:sz w:val="22"/>
+        </w:rPr>
+        <w:t xml:space="preserve"> was the highest rated show against Benny.</w:t>
       </w:r>
     </w:p>
     <w:p>
@@ -289,7 +666,39 @@
           <w:color w:val="auto"/>
           <w:sz w:val="22"/>
         </w:rPr>
-        <w:t xml:space="preserve">He also appeared in several other roles in many different shows. During his peak, Lon appeared in an average of twenty radio shows a week, including </w:t>
+        <w:t>Clark</w:t>
+      </w:r>
+      <w:r>
+        <w:rPr>
+          <w:rFonts w:eastAsiaTheme="minorHAnsi"/>
+          <w:color w:val="auto"/>
+          <w:sz w:val="22"/>
+        </w:rPr>
+        <w:t xml:space="preserve"> also appeared in several other roles in many different shows. During his peak, </w:t>
+      </w:r>
+      <w:r>
+        <w:rPr>
+          <w:rFonts w:eastAsiaTheme="minorHAnsi"/>
+          <w:color w:val="auto"/>
+          <w:sz w:val="22"/>
+        </w:rPr>
+        <w:t xml:space="preserve">Clark </w:t>
+      </w:r>
+      <w:r>
+        <w:rPr>
+          <w:rFonts w:eastAsiaTheme="minorHAnsi"/>
+          <w:color w:val="auto"/>
+          <w:sz w:val="22"/>
+        </w:rPr>
+        <w:t>appeared in an average of twenty radio shows a week</w:t>
+      </w:r>
+      <w:r>
+        <w:rPr>
+          <w:rFonts w:eastAsiaTheme="minorHAnsi"/>
+          <w:color w:val="auto"/>
+          <w:sz w:val="22"/>
+        </w:rPr>
+        <w:t xml:space="preserve">. These included </w:t>
       </w:r>
       <w:r>
         <w:rPr>
@@ -299,15 +708,15 @@
           <w:color w:val="auto"/>
           <w:sz w:val="22"/>
         </w:rPr>
-        <w:t>The March of Time</w:t>
-      </w:r>
-      <w:r>
-        <w:rPr>
-          <w:rFonts w:eastAsiaTheme="minorHAnsi"/>
-          <w:color w:val="auto"/>
-          <w:sz w:val="22"/>
-        </w:rPr>
-        <w:t xml:space="preserve"> and </w:t>
+        <w:t>2000 Plus,</w:t>
+      </w:r>
+      <w:r>
+        <w:rPr>
+          <w:rFonts w:eastAsiaTheme="minorHAnsi"/>
+          <w:color w:val="auto"/>
+          <w:sz w:val="22"/>
+        </w:rPr>
+        <w:t xml:space="preserve"> </w:t>
       </w:r>
       <w:r>
         <w:rPr>
@@ -317,15 +726,15 @@
           <w:color w:val="auto"/>
           <w:sz w:val="22"/>
         </w:rPr>
-        <w:t>Report to the Nation</w:t>
-      </w:r>
-      <w:r>
-        <w:rPr>
-          <w:rFonts w:eastAsiaTheme="minorHAnsi"/>
-          <w:color w:val="auto"/>
-          <w:sz w:val="22"/>
-        </w:rPr>
-        <w:t xml:space="preserve">. He also garnered the leading role in </w:t>
+        <w:t>The Thin Man,</w:t>
+      </w:r>
+      <w:r>
+        <w:rPr>
+          <w:rFonts w:eastAsiaTheme="minorHAnsi"/>
+          <w:color w:val="auto"/>
+          <w:sz w:val="22"/>
+        </w:rPr>
+        <w:t xml:space="preserve"> </w:t>
       </w:r>
       <w:r>
         <w:rPr>
@@ -335,6 +744,86 @@
           <w:color w:val="auto"/>
           <w:sz w:val="22"/>
         </w:rPr>
+        <w:t>The March of Time</w:t>
+      </w:r>
+      <w:r>
+        <w:rPr>
+          <w:rFonts w:eastAsiaTheme="minorHAnsi"/>
+          <w:color w:val="auto"/>
+          <w:sz w:val="22"/>
+        </w:rPr>
+        <w:t xml:space="preserve">, </w:t>
+      </w:r>
+      <w:r>
+        <w:rPr>
+          <w:rFonts w:eastAsiaTheme="minorHAnsi"/>
+          <w:i/>
+          <w:iCs/>
+          <w:color w:val="auto"/>
+          <w:sz w:val="22"/>
+        </w:rPr>
+        <w:t>Lights Out</w:t>
+      </w:r>
+      <w:r>
+        <w:rPr>
+          <w:rFonts w:eastAsiaTheme="minorHAnsi"/>
+          <w:color w:val="auto"/>
+          <w:sz w:val="22"/>
+        </w:rPr>
+        <w:t xml:space="preserve">, </w:t>
+      </w:r>
+      <w:r>
+        <w:rPr>
+          <w:rFonts w:eastAsiaTheme="minorHAnsi"/>
+          <w:i/>
+          <w:iCs/>
+          <w:color w:val="auto"/>
+          <w:sz w:val="22"/>
+        </w:rPr>
+        <w:t>The Mysterious Traveler</w:t>
+      </w:r>
+      <w:r>
+        <w:rPr>
+          <w:rFonts w:eastAsiaTheme="minorHAnsi"/>
+          <w:color w:val="auto"/>
+          <w:sz w:val="22"/>
+        </w:rPr>
+        <w:t>,</w:t>
+      </w:r>
+      <w:r>
+        <w:rPr>
+          <w:rFonts w:eastAsiaTheme="minorHAnsi"/>
+          <w:color w:val="auto"/>
+          <w:sz w:val="22"/>
+        </w:rPr>
+        <w:t xml:space="preserve"> and </w:t>
+      </w:r>
+      <w:r>
+        <w:rPr>
+          <w:rFonts w:eastAsiaTheme="minorHAnsi"/>
+          <w:i/>
+          <w:iCs/>
+          <w:color w:val="auto"/>
+          <w:sz w:val="22"/>
+        </w:rPr>
+        <w:t>Report to the Nation</w:t>
+      </w:r>
+      <w:r>
+        <w:rPr>
+          <w:rFonts w:eastAsiaTheme="minorHAnsi"/>
+          <w:color w:val="auto"/>
+          <w:sz w:val="22"/>
+        </w:rPr>
+        <w:t xml:space="preserve">. He also garnered the leading role in </w:t>
+      </w:r>
+      <w:r>
+        <w:rPr>
+          <w:rFonts w:eastAsiaTheme="minorHAnsi"/>
+          <w:i/>
+          <w:iCs/>
+          <w:color w:val="auto"/>
+          <w:sz w:val="22"/>
+        </w:rPr>
         <w:t>The Comic Weekly Man</w:t>
       </w:r>
       <w:r>
@@ -343,18 +832,32 @@
           <w:color w:val="auto"/>
           <w:sz w:val="22"/>
         </w:rPr>
-        <w:t xml:space="preserve">, although he remained uncredited for the role. He did all the voices </w:t>
-      </w:r>
-      <w:proofErr w:type="gramStart"/>
-      <w:r>
-        <w:rPr>
-          <w:rFonts w:eastAsiaTheme="minorHAnsi"/>
-          <w:color w:val="auto"/>
-          <w:sz w:val="22"/>
-        </w:rPr>
-        <w:t>with the exception of</w:t>
-      </w:r>
-      <w:proofErr w:type="gramEnd"/>
+        <w:t>, although he remained uncredited for the role</w:t>
+      </w:r>
+      <w:r>
+        <w:rPr>
+          <w:rFonts w:eastAsiaTheme="minorHAnsi"/>
+          <w:color w:val="auto"/>
+          <w:sz w:val="22"/>
+        </w:rPr>
+        <w:t xml:space="preserve"> by his choice</w:t>
+      </w:r>
+      <w:r>
+        <w:rPr>
+          <w:rFonts w:eastAsiaTheme="minorHAnsi"/>
+          <w:color w:val="auto"/>
+          <w:sz w:val="22"/>
+        </w:rPr>
+        <w:t xml:space="preserve">. He did all the voices </w:t>
+      </w:r>
+      <w:r>
+        <w:rPr>
+          <w:rFonts w:eastAsiaTheme="minorHAnsi"/>
+          <w:color w:val="auto"/>
+          <w:sz w:val="22"/>
+        </w:rPr>
+        <w:t>except for</w:t>
+      </w:r>
       <w:r>
         <w:rPr>
           <w:rFonts w:eastAsiaTheme="minorHAnsi"/>
@@ -380,33 +883,87 @@
           <w:color w:val="auto"/>
           <w:sz w:val="22"/>
         </w:rPr>
-        <w:t xml:space="preserve">There was one role </w:t>
-      </w:r>
-      <w:proofErr w:type="gramStart"/>
-      <w:r>
-        <w:rPr>
-          <w:rFonts w:eastAsiaTheme="minorHAnsi"/>
-          <w:color w:val="auto"/>
-          <w:sz w:val="22"/>
-        </w:rPr>
-        <w:t>in particular that</w:t>
-      </w:r>
-      <w:proofErr w:type="gramEnd"/>
-      <w:r>
-        <w:rPr>
-          <w:rFonts w:eastAsiaTheme="minorHAnsi"/>
-          <w:color w:val="auto"/>
-          <w:sz w:val="22"/>
-        </w:rPr>
-        <w:t xml:space="preserve"> stood out in Lon Clark’s mind. There was a program that aired during World War II that was sponsored by the Catholic Church, featuring programs about men in the service. He was asked to portray Lt. O’Shay who served in the Navy, and whose ship was sunk with him on board. Prior to the voyage, Lt. O’Shay had written a letter to his son, which was published in newspapers across the country. It was a very emotional Lon Clark who read the letter for the broadcast. The director approached him later, thanking him for saving the show. Ironically, this was the same director who had told the young Lon Clark that “</w:t>
-      </w:r>
-      <w:r>
-        <w:rPr>
-          <w:rFonts w:eastAsiaTheme="minorHAnsi"/>
-          <w:color w:val="auto"/>
-          <w:sz w:val="22"/>
-        </w:rPr>
-        <w:t>…</w:t>
+        <w:t>O</w:t>
+      </w:r>
+      <w:r>
+        <w:rPr>
+          <w:rFonts w:eastAsiaTheme="minorHAnsi"/>
+          <w:color w:val="auto"/>
+          <w:sz w:val="22"/>
+        </w:rPr>
+        <w:t xml:space="preserve">ne role </w:t>
+      </w:r>
+      <w:r>
+        <w:rPr>
+          <w:rFonts w:eastAsiaTheme="minorHAnsi"/>
+          <w:color w:val="auto"/>
+          <w:sz w:val="22"/>
+        </w:rPr>
+        <w:t>that</w:t>
+      </w:r>
+      <w:r>
+        <w:rPr>
+          <w:rFonts w:eastAsiaTheme="minorHAnsi"/>
+          <w:color w:val="auto"/>
+          <w:sz w:val="22"/>
+        </w:rPr>
+        <w:t xml:space="preserve"> stood out in Clark’s mind</w:t>
+      </w:r>
+      <w:r>
+        <w:rPr>
+          <w:rFonts w:eastAsiaTheme="minorHAnsi"/>
+          <w:color w:val="auto"/>
+          <w:sz w:val="22"/>
+        </w:rPr>
+        <w:t xml:space="preserve"> </w:t>
+      </w:r>
+      <w:r>
+        <w:rPr>
+          <w:rFonts w:eastAsiaTheme="minorHAnsi"/>
+          <w:color w:val="auto"/>
+          <w:sz w:val="22"/>
+        </w:rPr>
+        <w:t xml:space="preserve">was a program that aired during World War II </w:t>
+      </w:r>
+      <w:r>
+        <w:rPr>
+          <w:rFonts w:eastAsiaTheme="minorHAnsi"/>
+          <w:color w:val="auto"/>
+          <w:sz w:val="22"/>
+        </w:rPr>
+        <w:t xml:space="preserve">and </w:t>
+      </w:r>
+      <w:r>
+        <w:rPr>
+          <w:rFonts w:eastAsiaTheme="minorHAnsi"/>
+          <w:color w:val="auto"/>
+          <w:sz w:val="22"/>
+        </w:rPr>
+        <w:t>was sponsored by the Catholic Church</w:t>
+      </w:r>
+      <w:r>
+        <w:rPr>
+          <w:rFonts w:eastAsiaTheme="minorHAnsi"/>
+          <w:color w:val="auto"/>
+          <w:sz w:val="22"/>
+        </w:rPr>
+        <w:t>. It featured programs about men in the service.</w:t>
+      </w:r>
+      <w:r>
+        <w:rPr>
+          <w:rFonts w:eastAsiaTheme="minorHAnsi"/>
+          <w:color w:val="auto"/>
+          <w:sz w:val="22"/>
+        </w:rPr>
+        <w:t xml:space="preserve"> He was asked to portray Lt. O’Shay who served in the Navy, and whose ship was sunk with him on board. Prior to the voyage, Lt. O’Shay had written a letter to his son, which was published in newspapers across the country. It was a very emotional Lon Clark who read the letter for the broadcast. The director approached him later, thanking him for saving the show. Ironically, this was the same director who had told the young Lon Clark that </w:t>
+      </w:r>
+      <w:r>
+        <w:rPr>
+          <w:rFonts w:eastAsiaTheme="minorHAnsi"/>
+          <w:color w:val="auto"/>
+          <w:sz w:val="22"/>
+        </w:rPr>
+        <w:t>“</w:t>
       </w:r>
       <w:r>
         <w:rPr>
@@ -433,7 +990,62 @@
           <w:color w:val="auto"/>
           <w:sz w:val="22"/>
         </w:rPr>
-        <w:t xml:space="preserve">We here at the Old Time Radio Researcher’s Group are particularly glad that Lon Clark went on </w:t>
+        <w:t xml:space="preserve">In 1956, Clark would return to the stage, replacing Jason Robards in the Broadway production of Eugene O’Neill’s </w:t>
+      </w:r>
+      <w:r>
+        <w:rPr>
+          <w:rFonts w:eastAsiaTheme="minorHAnsi"/>
+          <w:i/>
+          <w:iCs/>
+          <w:color w:val="auto"/>
+          <w:sz w:val="22"/>
+        </w:rPr>
+        <w:t>Long Day’s Journey into Night</w:t>
+      </w:r>
+      <w:r>
+        <w:rPr>
+          <w:rFonts w:eastAsiaTheme="minorHAnsi"/>
+          <w:color w:val="auto"/>
+          <w:sz w:val="22"/>
+        </w:rPr>
+        <w:t xml:space="preserve">. He would continue to work on stage and in television until the 1960s. He remained active on radio in episodes of </w:t>
+      </w:r>
+      <w:r>
+        <w:rPr>
+          <w:rFonts w:eastAsiaTheme="minorHAnsi"/>
+          <w:i/>
+          <w:iCs/>
+          <w:color w:val="auto"/>
+          <w:sz w:val="22"/>
+        </w:rPr>
+        <w:t>CBS Mystery Theater</w:t>
+      </w:r>
+      <w:r>
+        <w:rPr>
+          <w:rFonts w:eastAsiaTheme="minorHAnsi"/>
+          <w:color w:val="auto"/>
+          <w:sz w:val="22"/>
+        </w:rPr>
+        <w:t xml:space="preserve"> into the 1970s.</w:t>
+      </w:r>
+    </w:p>
+    <w:p>
+      <w:pPr>
+        <w:spacing w:after="160" w:line="259" w:lineRule="auto"/>
+        <w:ind w:left="0" w:firstLine="0"/>
+        <w:rPr>
+          <w:rFonts w:eastAsiaTheme="minorHAnsi"/>
+          <w:color w:val="auto"/>
+          <w:sz w:val="22"/>
+        </w:rPr>
+      </w:pPr>
+      <w:r>
+        <w:rPr>
+          <w:rFonts w:eastAsiaTheme="minorHAnsi"/>
+          <w:color w:val="auto"/>
+          <w:sz w:val="22"/>
+        </w:rPr>
+        <w:t xml:space="preserve">Clark was married to Michelle </w:t>
       </w:r>
       <w:proofErr w:type="gramStart"/>
       <w:r>
@@ -442,7 +1054,7 @@
           <w:color w:val="auto"/>
           <w:sz w:val="22"/>
         </w:rPr>
-        <w:t>in spite of</w:t>
+        <w:t>Trudeau</w:t>
       </w:r>
       <w:proofErr w:type="gramEnd"/>
       <w:r>
@@ -451,12 +1063,36 @@
           <w:color w:val="auto"/>
           <w:sz w:val="22"/>
         </w:rPr>
-        <w:t xml:space="preserve"> such discouraging words to give us Nick Carter, Master Detective. </w:t>
+        <w:t xml:space="preserve"> and they had two sons, Lon Jr. and Stephen – all who survived him. Clark passed </w:t>
+      </w:r>
+      <w:r>
+        <w:rPr>
+          <w:rFonts w:eastAsiaTheme="minorHAnsi"/>
+          <w:color w:val="auto"/>
+          <w:sz w:val="22"/>
+        </w:rPr>
+        <w:t>away on</w:t>
+      </w:r>
+      <w:r>
+        <w:rPr>
+          <w:rFonts w:eastAsiaTheme="minorHAnsi"/>
+          <w:color w:val="auto"/>
+          <w:sz w:val="22"/>
+        </w:rPr>
+        <w:t xml:space="preserve"> October 2, </w:t>
+      </w:r>
+      <w:r>
+        <w:rPr>
+          <w:rFonts w:eastAsiaTheme="minorHAnsi"/>
+          <w:color w:val="auto"/>
+          <w:sz w:val="22"/>
+        </w:rPr>
+        <w:t>1998, in Manhattan, New York. He was 86.</w:t>
       </w:r>
     </w:p>
     <w:sectPr>
       <w:pgSz w:w="12240" w:h="15840"/>
-      <w:pgMar w:top="1440" w:right="1080" w:bottom="1440" w:left="1080" w:header="720" w:footer="720" w:gutter="0"/>
+      <w:pgMar w:top="720" w:right="720" w:bottom="720" w:left="720" w:header="720" w:footer="720" w:gutter="0"/>
       <w:cols w:space="720"/>
       <w:docGrid w:linePitch="326"/>
     </w:sectPr>

</xml_diff>